<commit_message>
Add project and Assets
</commit_message>
<xml_diff>
--- a/Technical documentation(russian version).docx
+++ b/Technical documentation(russian version).docx
@@ -1319,34 +1319,21 @@
         <w:rPr>
           <w:sz w:val="32"/>
           <w:szCs w:val="32"/>
-        </w:rPr>
-      </w:pPr>
-      <w:r>
-        <w:rPr>
-          <w:sz w:val="32"/>
-          <w:szCs w:val="32"/>
-        </w:rPr>
-        <w:t>Тип игры</w:t>
-      </w:r>
-      <w:r>
-        <w:rPr>
-          <w:sz w:val="32"/>
-          <w:szCs w:val="32"/>
-        </w:rPr>
-        <w:t>: 2</w:t>
-      </w:r>
-      <w:r>
-        <w:rPr>
-          <w:sz w:val="32"/>
-          <w:szCs w:val="32"/>
-          <w:lang w:val="pl-PL"/>
-        </w:rPr>
-        <w:t>D</w:t>
-      </w:r>
-      <w:r>
-        <w:rPr>
-          <w:sz w:val="32"/>
-          <w:szCs w:val="32"/>
+          <w:lang w:val="en-US"/>
+        </w:rPr>
+      </w:pPr>
+      <w:r>
+        <w:rPr>
+          <w:sz w:val="32"/>
+          <w:szCs w:val="32"/>
+        </w:rPr>
+        <w:t>Тип</w:t>
+      </w:r>
+      <w:r>
+        <w:rPr>
+          <w:sz w:val="32"/>
+          <w:szCs w:val="32"/>
+          <w:lang w:val="en-US"/>
         </w:rPr>
         <w:t xml:space="preserve"> </w:t>
       </w:r>
@@ -1355,7 +1342,31 @@
           <w:sz w:val="32"/>
           <w:szCs w:val="32"/>
         </w:rPr>
-        <w:t>платформер.</w:t>
+        <w:t>игры</w:t>
+      </w:r>
+      <w:r>
+        <w:rPr>
+          <w:sz w:val="32"/>
+          <w:szCs w:val="32"/>
+          <w:lang w:val="en-US"/>
+        </w:rPr>
+        <w:t xml:space="preserve">: </w:t>
+      </w:r>
+      <w:r>
+        <w:rPr>
+          <w:sz w:val="32"/>
+          <w:szCs w:val="32"/>
+          <w:lang w:val="en-US"/>
+        </w:rPr>
+        <w:t>3D, Low poly</w:t>
+      </w:r>
+      <w:r>
+        <w:rPr>
+          <w:sz w:val="32"/>
+          <w:szCs w:val="32"/>
+          <w:lang w:val="en-US"/>
+        </w:rPr>
+        <w:t>.</w:t>
       </w:r>
     </w:p>
     <w:p>
@@ -1569,7 +1580,14 @@
           <w:sz w:val="32"/>
           <w:szCs w:val="32"/>
         </w:rPr>
-        <w:t>Сеттинг игры: ?</w:t>
+        <w:t xml:space="preserve">Сеттинг игры: </w:t>
+      </w:r>
+      <w:r>
+        <w:rPr>
+          <w:sz w:val="32"/>
+          <w:szCs w:val="32"/>
+        </w:rPr>
+        <w:t>постапокалипсис</w:t>
       </w:r>
     </w:p>
     <w:p>
@@ -1750,7 +1768,6 @@
           <w:bCs/>
           <w:sz w:val="32"/>
           <w:szCs w:val="32"/>
-          <w:lang w:val="en-US"/>
         </w:rPr>
       </w:pPr>
       <w:r>
@@ -1778,7 +1795,6 @@
           <w:bCs/>
           <w:sz w:val="32"/>
           <w:szCs w:val="32"/>
-          <w:lang w:val="en-US"/>
         </w:rPr>
         <w:t xml:space="preserve"> </w:t>
       </w:r>
@@ -1798,7 +1814,6 @@
           <w:bCs/>
           <w:sz w:val="32"/>
           <w:szCs w:val="32"/>
-          <w:lang w:val="en-US"/>
         </w:rPr>
         <w:t xml:space="preserve"> - </w:t>
       </w:r>
@@ -1817,7 +1832,6 @@
           <w:bCs/>
           <w:sz w:val="32"/>
           <w:szCs w:val="32"/>
-          <w:lang w:val="en-US"/>
         </w:rPr>
         <w:t xml:space="preserve">, </w:t>
       </w:r>
@@ -1836,7 +1850,6 @@
           <w:bCs/>
           <w:sz w:val="32"/>
           <w:szCs w:val="32"/>
-          <w:lang w:val="en-US"/>
         </w:rPr>
         <w:t>.</w:t>
       </w:r>
@@ -1848,16 +1861,14 @@
           <w:bCs/>
           <w:sz w:val="32"/>
           <w:szCs w:val="32"/>
-          <w:lang w:val="en-US"/>
-        </w:rPr>
-      </w:pPr>
-      <w:r>
-        <w:rPr>
-          <w:b/>
-          <w:bCs/>
-          <w:sz w:val="32"/>
-          <w:szCs w:val="32"/>
-          <w:lang w:val="en-US"/>
+        </w:rPr>
+      </w:pPr>
+      <w:r>
+        <w:rPr>
+          <w:b/>
+          <w:bCs/>
+          <w:sz w:val="32"/>
+          <w:szCs w:val="32"/>
         </w:rPr>
         <w:tab/>
       </w:r>
@@ -1877,7 +1888,6 @@
           <w:bCs/>
           <w:sz w:val="32"/>
           <w:szCs w:val="32"/>
-          <w:lang w:val="en-US"/>
         </w:rPr>
         <w:t xml:space="preserve"> </w:t>
       </w:r>
@@ -1897,7 +1907,6 @@
           <w:bCs/>
           <w:sz w:val="32"/>
           <w:szCs w:val="32"/>
-          <w:lang w:val="en-US"/>
         </w:rPr>
         <w:t xml:space="preserve"> </w:t>
       </w:r>
@@ -1907,7 +1916,6 @@
           <w:bCs/>
           <w:sz w:val="32"/>
           <w:szCs w:val="32"/>
-          <w:lang w:val="en-US"/>
         </w:rPr>
         <w:t>–</w:t>
       </w:r>
@@ -1917,7 +1925,6 @@
           <w:bCs/>
           <w:sz w:val="32"/>
           <w:szCs w:val="32"/>
-          <w:lang w:val="en-US"/>
         </w:rPr>
         <w:t xml:space="preserve"> </w:t>
       </w:r>
@@ -1936,7 +1943,6 @@
           <w:bCs/>
           <w:sz w:val="32"/>
           <w:szCs w:val="32"/>
-          <w:lang w:val="en-US"/>
         </w:rPr>
         <w:t xml:space="preserve">, </w:t>
       </w:r>
@@ -1955,7 +1961,6 @@
           <w:bCs/>
           <w:sz w:val="32"/>
           <w:szCs w:val="32"/>
-          <w:lang w:val="en-US"/>
         </w:rPr>
         <w:t xml:space="preserve">, </w:t>
       </w:r>
@@ -1974,7 +1979,6 @@
         <w:rPr>
           <w:sz w:val="32"/>
           <w:szCs w:val="32"/>
-          <w:lang w:val="en-US"/>
         </w:rPr>
       </w:pPr>
     </w:p>

</xml_diff>